<commit_message>
updated app and jinja template for copies
</commit_message>
<xml_diff>
--- a/witnesstemplate.docx
+++ b/witnesstemplate.docx
@@ -15665,56 +15665,24 @@
           <w:sz w:val="24"/>
           <w:szCs w:val="24"/>
         </w:rPr>
-        <w:t>non_</w:t>
-      </w:r>
-      <w:r>
-        <w:rPr>
-          <w:rFonts w:ascii="Arial" w:hAnsi="Arial" w:cs="Arial"/>
-          <w:sz w:val="24"/>
-          <w:szCs w:val="24"/>
-        </w:rPr>
-        <w:t>selection</w:t>
-      </w:r>
-      <w:r>
-        <w:rPr>
-          <w:rFonts w:ascii="Arial" w:hAnsi="Arial" w:cs="Arial"/>
-          <w:sz w:val="24"/>
-          <w:szCs w:val="24"/>
-        </w:rPr>
-        <w:t>_questions %}</w:t>
-      </w:r>
-    </w:p>
-    <w:p>
-      <w:pPr>
-        <w:rPr>
-          <w:rFonts w:ascii="Arial" w:hAnsi="Arial" w:cs="Arial"/>
-          <w:sz w:val="24"/>
-          <w:szCs w:val="24"/>
-        </w:rPr>
-      </w:pPr>
-      <w:r>
-        <w:rPr>
-          <w:rFonts w:ascii="Arial" w:hAnsi="Arial" w:cs="Arial"/>
-          <w:sz w:val="24"/>
-          <w:szCs w:val="24"/>
-        </w:rPr>
-        <w:t>{% for question in witness_non_</w:t>
-      </w:r>
-      <w:r>
-        <w:rPr>
-          <w:rFonts w:ascii="Arial" w:hAnsi="Arial" w:cs="Arial"/>
-          <w:sz w:val="24"/>
-          <w:szCs w:val="24"/>
-        </w:rPr>
-        <w:t>selection</w:t>
-      </w:r>
-      <w:r>
-        <w:rPr>
-          <w:rFonts w:ascii="Arial" w:hAnsi="Arial" w:cs="Arial"/>
-          <w:sz w:val="24"/>
-          <w:szCs w:val="24"/>
-        </w:rPr>
-        <w:t>_questions %}</w:t>
+        <w:t>non_selection_questions %}</w:t>
+      </w:r>
+    </w:p>
+    <w:p>
+      <w:pPr>
+        <w:rPr>
+          <w:rFonts w:ascii="Arial" w:hAnsi="Arial" w:cs="Arial"/>
+          <w:sz w:val="24"/>
+          <w:szCs w:val="24"/>
+        </w:rPr>
+      </w:pPr>
+      <w:r>
+        <w:rPr>
+          <w:rFonts w:ascii="Arial" w:hAnsi="Arial" w:cs="Arial"/>
+          <w:sz w:val="24"/>
+          <w:szCs w:val="24"/>
+        </w:rPr>
+        <w:t>{% for question in witness_non_selection_questions %}</w:t>
       </w:r>
     </w:p>
     <w:p>
@@ -15959,1030 +15927,258 @@
     </w:p>
     <w:p>
       <w:pPr>
-        <w:numPr>
-          <w:ilvl w:val="0"/>
-          <w:numId w:val="6"/>
-        </w:numPr>
-        <w:rPr>
-          <w:rFonts w:ascii="Arial" w:hAnsi="Arial" w:cs="Arial"/>
-          <w:bCs/>
-          <w:sz w:val="24"/>
-          <w:szCs w:val="24"/>
-        </w:rPr>
-      </w:pPr>
-      <w:r>
-        <w:rPr>
-          <w:rFonts w:ascii="Arial" w:hAnsi="Arial" w:cs="Arial"/>
-          <w:bCs/>
-          <w:sz w:val="24"/>
-          <w:szCs w:val="24"/>
-        </w:rPr>
-        <w:t>Has the Complainant requested an accommodation for a medical condition or impairment? If so, provide the following:</w:t>
-      </w:r>
-    </w:p>
-    <w:p>
-      <w:pPr>
-        <w:ind w:left="375"/>
-        <w:rPr>
-          <w:rFonts w:ascii="Arial" w:hAnsi="Arial" w:cs="Arial"/>
-          <w:bCs/>
-          <w:sz w:val="24"/>
-          <w:szCs w:val="24"/>
-        </w:rPr>
-      </w:pPr>
-    </w:p>
-    <w:p>
-      <w:pPr>
-        <w:numPr>
-          <w:ilvl w:val="1"/>
-          <w:numId w:val="6"/>
-        </w:numPr>
-        <w:spacing w:line="480" w:lineRule="auto"/>
-        <w:rPr>
-          <w:rFonts w:ascii="Arial" w:hAnsi="Arial" w:cs="Arial"/>
-          <w:bCs/>
-          <w:sz w:val="24"/>
-          <w:szCs w:val="24"/>
-        </w:rPr>
-      </w:pPr>
-      <w:r>
-        <w:rPr>
-          <w:rFonts w:ascii="Arial" w:hAnsi="Arial" w:cs="Arial"/>
-          <w:b/>
-          <w:bCs/>
-          <w:sz w:val="24"/>
-          <w:szCs w:val="24"/>
-        </w:rPr>
-        <w:t>When</w:t>
-      </w:r>
-      <w:r>
-        <w:rPr>
-          <w:rFonts w:ascii="Arial" w:hAnsi="Arial" w:cs="Arial"/>
-          <w:bCs/>
-          <w:sz w:val="24"/>
-          <w:szCs w:val="24"/>
-        </w:rPr>
-        <w:t xml:space="preserve"> was the request received?  </w:t>
-      </w:r>
-    </w:p>
-    <w:p>
-      <w:pPr>
-        <w:numPr>
-          <w:ilvl w:val="1"/>
-          <w:numId w:val="6"/>
-        </w:numPr>
-        <w:spacing w:line="480" w:lineRule="auto"/>
-        <w:rPr>
-          <w:rFonts w:ascii="Arial" w:hAnsi="Arial" w:cs="Arial"/>
-          <w:bCs/>
-          <w:sz w:val="24"/>
-          <w:szCs w:val="24"/>
-        </w:rPr>
-      </w:pPr>
-      <w:r>
-        <w:rPr>
-          <w:rFonts w:ascii="Arial" w:hAnsi="Arial" w:cs="Arial"/>
-          <w:b/>
-          <w:bCs/>
-          <w:sz w:val="24"/>
-          <w:szCs w:val="24"/>
-        </w:rPr>
-        <w:t xml:space="preserve">How </w:t>
-      </w:r>
-      <w:r>
-        <w:rPr>
-          <w:rFonts w:ascii="Arial" w:hAnsi="Arial" w:cs="Arial"/>
-          <w:bCs/>
-          <w:sz w:val="24"/>
-          <w:szCs w:val="24"/>
-        </w:rPr>
-        <w:t xml:space="preserve">and </w:t>
-      </w:r>
-      <w:r>
-        <w:rPr>
-          <w:rFonts w:ascii="Arial" w:hAnsi="Arial" w:cs="Arial"/>
-          <w:b/>
-          <w:bCs/>
-          <w:sz w:val="24"/>
-          <w:szCs w:val="24"/>
-        </w:rPr>
-        <w:t>to whom</w:t>
-      </w:r>
-      <w:r>
-        <w:rPr>
-          <w:rFonts w:ascii="Arial" w:hAnsi="Arial" w:cs="Arial"/>
-          <w:bCs/>
-          <w:sz w:val="24"/>
-          <w:szCs w:val="24"/>
-        </w:rPr>
-        <w:t xml:space="preserve"> was the request made (verbally or in writing)?</w:t>
-      </w:r>
-    </w:p>
-    <w:p>
-      <w:pPr>
-        <w:numPr>
-          <w:ilvl w:val="1"/>
-          <w:numId w:val="6"/>
-        </w:numPr>
-        <w:rPr>
-          <w:rFonts w:ascii="Arial" w:hAnsi="Arial" w:cs="Arial"/>
-          <w:bCs/>
-          <w:sz w:val="24"/>
-          <w:szCs w:val="24"/>
-        </w:rPr>
-      </w:pPr>
-      <w:r>
-        <w:rPr>
-          <w:rFonts w:ascii="Arial" w:hAnsi="Arial" w:cs="Arial"/>
-          <w:bCs/>
-          <w:sz w:val="24"/>
-          <w:szCs w:val="24"/>
-        </w:rPr>
-        <w:t xml:space="preserve">Was any action taken? If so, </w:t>
-      </w:r>
-      <w:r>
-        <w:rPr>
-          <w:rFonts w:ascii="Arial" w:hAnsi="Arial" w:cs="Arial"/>
-          <w:b/>
-          <w:bCs/>
-          <w:sz w:val="24"/>
-          <w:szCs w:val="24"/>
-        </w:rPr>
-        <w:t>what</w:t>
-      </w:r>
-      <w:r>
-        <w:rPr>
-          <w:rFonts w:ascii="Arial" w:hAnsi="Arial" w:cs="Arial"/>
-          <w:bCs/>
-          <w:sz w:val="24"/>
-          <w:szCs w:val="24"/>
-        </w:rPr>
-        <w:t xml:space="preserve"> was the action and </w:t>
-      </w:r>
-      <w:r>
-        <w:rPr>
-          <w:rFonts w:ascii="Arial" w:hAnsi="Arial" w:cs="Arial"/>
-          <w:b/>
-          <w:bCs/>
-          <w:sz w:val="24"/>
-          <w:szCs w:val="24"/>
-        </w:rPr>
-        <w:t>when</w:t>
-      </w:r>
-      <w:r>
-        <w:rPr>
-          <w:rFonts w:ascii="Arial" w:hAnsi="Arial" w:cs="Arial"/>
-          <w:bCs/>
-          <w:sz w:val="24"/>
-          <w:szCs w:val="24"/>
-        </w:rPr>
-        <w:t xml:space="preserve"> was it taken?</w:t>
-      </w:r>
-    </w:p>
-    <w:p>
-      <w:pPr>
-        <w:rPr>
-          <w:rFonts w:ascii="Arial" w:hAnsi="Arial" w:cs="Arial"/>
-          <w:bCs/>
-          <w:sz w:val="24"/>
-          <w:szCs w:val="24"/>
-        </w:rPr>
-      </w:pPr>
-    </w:p>
-    <w:p>
-      <w:pPr>
-        <w:ind w:firstLine="375"/>
-        <w:rPr>
-          <w:rFonts w:ascii="Arial" w:hAnsi="Arial" w:cs="Arial"/>
-          <w:bCs/>
-          <w:i/>
-          <w:sz w:val="24"/>
-          <w:szCs w:val="24"/>
-        </w:rPr>
-      </w:pPr>
-      <w:r>
-        <w:rPr>
-          <w:rFonts w:ascii="Arial" w:hAnsi="Arial" w:cs="Arial"/>
-          <w:bCs/>
-          <w:i/>
-          <w:sz w:val="24"/>
-          <w:szCs w:val="24"/>
-        </w:rPr>
-        <w:t>(Please provide a copy of both the request and the action taken, if in writing.)</w:t>
-      </w:r>
-    </w:p>
-    <w:p>
-      <w:pPr>
-        <w:rPr>
-          <w:rFonts w:ascii="Arial" w:hAnsi="Arial" w:cs="Arial"/>
-          <w:bCs/>
-          <w:i/>
-          <w:sz w:val="24"/>
-          <w:szCs w:val="24"/>
-        </w:rPr>
-      </w:pPr>
-    </w:p>
-    <w:p>
-      <w:pPr>
-        <w:numPr>
-          <w:ilvl w:val="0"/>
-          <w:numId w:val="6"/>
-        </w:numPr>
-        <w:rPr>
-          <w:rFonts w:ascii="Arial" w:hAnsi="Arial" w:cs="Arial"/>
-          <w:bCs/>
-          <w:sz w:val="24"/>
-          <w:szCs w:val="24"/>
-        </w:rPr>
-      </w:pPr>
-      <w:r>
-        <w:rPr>
-          <w:rFonts w:ascii="Arial" w:hAnsi="Arial" w:cs="Arial"/>
-          <w:bCs/>
-          <w:sz w:val="24"/>
-          <w:szCs w:val="24"/>
-        </w:rPr>
-        <w:t>What specific accommodation did the Complainant request?</w:t>
-      </w:r>
-    </w:p>
-    <w:p>
-      <w:pPr>
-        <w:rPr>
-          <w:rFonts w:ascii="Arial" w:hAnsi="Arial" w:cs="Arial"/>
-          <w:bCs/>
-          <w:sz w:val="24"/>
-          <w:szCs w:val="24"/>
-        </w:rPr>
-      </w:pPr>
-    </w:p>
-    <w:p>
-      <w:pPr>
-        <w:numPr>
-          <w:ilvl w:val="0"/>
-          <w:numId w:val="6"/>
-        </w:numPr>
-        <w:rPr>
-          <w:rFonts w:ascii="Arial" w:hAnsi="Arial" w:cs="Arial"/>
-          <w:bCs/>
-          <w:sz w:val="24"/>
-          <w:szCs w:val="24"/>
-        </w:rPr>
-      </w:pPr>
-      <w:r>
-        <w:rPr>
-          <w:rFonts w:ascii="Arial" w:hAnsi="Arial" w:cs="Arial"/>
-          <w:bCs/>
-          <w:sz w:val="24"/>
-          <w:szCs w:val="24"/>
-        </w:rPr>
-        <w:t>Would the Complainant’s requested accommodation have allowed them to perform the duties required in their work assignment?  If not, please explain why.</w:t>
-      </w:r>
-    </w:p>
-    <w:p>
-      <w:pPr>
-        <w:ind w:left="720"/>
-        <w:rPr>
-          <w:rFonts w:ascii="Arial" w:hAnsi="Arial" w:cs="Arial"/>
-          <w:bCs/>
-          <w:sz w:val="24"/>
-          <w:szCs w:val="24"/>
-        </w:rPr>
-      </w:pPr>
-    </w:p>
-    <w:p>
-      <w:pPr>
-        <w:ind w:left="720"/>
-        <w:rPr>
-          <w:rFonts w:ascii="Arial" w:hAnsi="Arial" w:cs="Arial"/>
-          <w:bCs/>
-          <w:sz w:val="24"/>
-          <w:szCs w:val="24"/>
-        </w:rPr>
-      </w:pPr>
-    </w:p>
-    <w:p>
-      <w:pPr>
-        <w:numPr>
-          <w:ilvl w:val="0"/>
-          <w:numId w:val="6"/>
-        </w:numPr>
-        <w:rPr>
-          <w:rFonts w:ascii="Arial" w:hAnsi="Arial" w:cs="Arial"/>
-          <w:bCs/>
-          <w:sz w:val="24"/>
-          <w:szCs w:val="24"/>
-        </w:rPr>
-      </w:pPr>
-      <w:r>
-        <w:rPr>
-          <w:rFonts w:ascii="Arial" w:hAnsi="Arial" w:cs="Arial"/>
-          <w:bCs/>
-          <w:sz w:val="24"/>
-          <w:szCs w:val="24"/>
-        </w:rPr>
-        <w:t xml:space="preserve">Was the Complainant’s requested accommodation granted?  If so, when?  </w:t>
-      </w:r>
-    </w:p>
-    <w:p>
-      <w:pPr>
-        <w:rPr>
-          <w:rFonts w:ascii="Arial" w:hAnsi="Arial" w:cs="Arial"/>
-          <w:bCs/>
-          <w:sz w:val="24"/>
-          <w:szCs w:val="24"/>
-        </w:rPr>
-      </w:pPr>
-    </w:p>
-    <w:p>
-      <w:pPr>
-        <w:numPr>
-          <w:ilvl w:val="0"/>
-          <w:numId w:val="6"/>
-        </w:numPr>
-        <w:rPr>
-          <w:rFonts w:ascii="Arial" w:hAnsi="Arial" w:cs="Arial"/>
-          <w:bCs/>
-          <w:sz w:val="24"/>
-          <w:szCs w:val="24"/>
-        </w:rPr>
-      </w:pPr>
-      <w:r>
-        <w:rPr>
-          <w:rFonts w:ascii="Arial" w:hAnsi="Arial" w:cs="Arial"/>
-          <w:bCs/>
-          <w:sz w:val="24"/>
-          <w:szCs w:val="24"/>
-        </w:rPr>
-        <w:t xml:space="preserve">If the Complainant’s requested accommodation was </w:t>
-      </w:r>
-      <w:r>
-        <w:rPr>
-          <w:rFonts w:ascii="Arial" w:hAnsi="Arial" w:cs="Arial"/>
-          <w:b/>
-          <w:bCs/>
-          <w:sz w:val="24"/>
-          <w:szCs w:val="24"/>
-          <w:u w:val="single"/>
-        </w:rPr>
-        <w:t>not</w:t>
-      </w:r>
-      <w:r>
-        <w:rPr>
-          <w:rFonts w:ascii="Arial" w:hAnsi="Arial" w:cs="Arial"/>
-          <w:bCs/>
-          <w:sz w:val="24"/>
-          <w:szCs w:val="24"/>
-        </w:rPr>
-        <w:t xml:space="preserve"> granted, explain </w:t>
-      </w:r>
-      <w:r>
-        <w:rPr>
-          <w:rFonts w:ascii="Arial" w:hAnsi="Arial" w:cs="Arial"/>
-          <w:b/>
-          <w:bCs/>
-          <w:sz w:val="24"/>
-          <w:szCs w:val="24"/>
-          <w:u w:val="single"/>
-        </w:rPr>
-        <w:t xml:space="preserve">who </w:t>
-      </w:r>
-      <w:r>
-        <w:rPr>
-          <w:rFonts w:ascii="Arial" w:hAnsi="Arial" w:cs="Arial"/>
-          <w:bCs/>
-          <w:sz w:val="24"/>
-          <w:szCs w:val="24"/>
-        </w:rPr>
-        <w:t xml:space="preserve">denied the request and the reason(s) </w:t>
-      </w:r>
-      <w:r>
-        <w:rPr>
-          <w:rFonts w:ascii="Arial" w:hAnsi="Arial" w:cs="Arial"/>
-          <w:b/>
-          <w:bCs/>
-          <w:sz w:val="24"/>
-          <w:szCs w:val="24"/>
-          <w:u w:val="single"/>
-        </w:rPr>
-        <w:t>why</w:t>
-      </w:r>
-      <w:r>
-        <w:rPr>
-          <w:rFonts w:ascii="Arial" w:hAnsi="Arial" w:cs="Arial"/>
-          <w:bCs/>
-          <w:sz w:val="24"/>
-          <w:szCs w:val="24"/>
-        </w:rPr>
-        <w:t xml:space="preserve">.  </w:t>
-      </w:r>
-    </w:p>
-    <w:p>
-      <w:pPr>
-        <w:rPr>
-          <w:rFonts w:ascii="Arial" w:hAnsi="Arial" w:cs="Arial"/>
-          <w:color w:val="000000"/>
-          <w:sz w:val="24"/>
-          <w:szCs w:val="24"/>
-        </w:rPr>
-      </w:pPr>
-    </w:p>
-    <w:p>
-      <w:pPr>
-        <w:numPr>
-          <w:ilvl w:val="0"/>
-          <w:numId w:val="6"/>
-        </w:numPr>
-        <w:rPr>
-          <w:rFonts w:ascii="Arial" w:hAnsi="Arial" w:cs="Arial"/>
-          <w:bCs/>
-          <w:sz w:val="24"/>
-          <w:szCs w:val="24"/>
-        </w:rPr>
-      </w:pPr>
-      <w:r>
-        <w:rPr>
-          <w:rFonts w:ascii="Arial" w:hAnsi="Arial" w:cs="Arial"/>
-          <w:color w:val="000000"/>
-          <w:sz w:val="24"/>
-          <w:szCs w:val="24"/>
-        </w:rPr>
-        <w:t xml:space="preserve">Would granting the Complainant’s requested accommodation have caused hardship to the Postal Service (operationally, financially, </w:t>
-      </w:r>
-      <w:r>
-        <w:rPr>
-          <w:rFonts w:ascii="Arial" w:hAnsi="Arial" w:cs="Arial"/>
-          <w:i/>
-          <w:color w:val="000000"/>
-          <w:sz w:val="24"/>
-          <w:szCs w:val="24"/>
-        </w:rPr>
-        <w:t>etc</w:t>
-      </w:r>
-      <w:r>
-        <w:rPr>
-          <w:rFonts w:ascii="Arial" w:hAnsi="Arial" w:cs="Arial"/>
-          <w:color w:val="000000"/>
-          <w:sz w:val="24"/>
-          <w:szCs w:val="24"/>
-        </w:rPr>
-        <w:t xml:space="preserve">.)?  If yes, </w:t>
-      </w:r>
-      <w:r>
-        <w:rPr>
-          <w:rFonts w:ascii="Arial" w:hAnsi="Arial" w:cs="Arial"/>
-          <w:b/>
-          <w:color w:val="000000"/>
-          <w:sz w:val="24"/>
-          <w:szCs w:val="24"/>
-        </w:rPr>
-        <w:t xml:space="preserve">explain in detail </w:t>
-      </w:r>
-      <w:r>
-        <w:rPr>
-          <w:rFonts w:ascii="Arial" w:hAnsi="Arial" w:cs="Arial"/>
-          <w:color w:val="000000"/>
-          <w:sz w:val="24"/>
-          <w:szCs w:val="24"/>
-        </w:rPr>
-        <w:t>how it would have caused hardship.</w:t>
-      </w:r>
-    </w:p>
-    <w:p>
-      <w:pPr>
-        <w:rPr>
-          <w:rFonts w:ascii="Arial" w:hAnsi="Arial" w:cs="Arial"/>
-          <w:bCs/>
-          <w:sz w:val="24"/>
-          <w:szCs w:val="24"/>
-        </w:rPr>
-      </w:pPr>
-    </w:p>
-    <w:p>
-      <w:pPr>
-        <w:numPr>
-          <w:ilvl w:val="0"/>
-          <w:numId w:val="6"/>
-        </w:numPr>
-        <w:rPr>
-          <w:rFonts w:ascii="Arial" w:hAnsi="Arial" w:cs="Arial"/>
-          <w:bCs/>
-          <w:sz w:val="24"/>
-          <w:szCs w:val="24"/>
-        </w:rPr>
-      </w:pPr>
-      <w:r>
-        <w:rPr>
-          <w:rFonts w:ascii="Arial" w:hAnsi="Arial" w:cs="Arial"/>
-          <w:bCs/>
-          <w:sz w:val="24"/>
-          <w:szCs w:val="24"/>
-        </w:rPr>
-        <w:t>Was the Complainant referred to the District Reasonable Accommodation Committee (DRAC)?  If yes, please answer the following:</w:t>
-      </w:r>
-    </w:p>
-    <w:p>
-      <w:pPr>
-        <w:rPr>
-          <w:rFonts w:ascii="Arial" w:hAnsi="Arial" w:cs="Arial"/>
-          <w:bCs/>
-          <w:sz w:val="24"/>
-          <w:szCs w:val="24"/>
-        </w:rPr>
-      </w:pPr>
-    </w:p>
-    <w:p>
-      <w:pPr>
-        <w:numPr>
-          <w:ilvl w:val="1"/>
-          <w:numId w:val="6"/>
-        </w:numPr>
-        <w:spacing w:line="480" w:lineRule="auto"/>
-        <w:rPr>
-          <w:rFonts w:ascii="Arial" w:hAnsi="Arial" w:cs="Arial"/>
-          <w:bCs/>
-          <w:sz w:val="24"/>
-          <w:szCs w:val="24"/>
-        </w:rPr>
-      </w:pPr>
-      <w:r>
-        <w:rPr>
-          <w:rFonts w:ascii="Arial" w:hAnsi="Arial" w:cs="Arial"/>
-          <w:bCs/>
-          <w:sz w:val="24"/>
-          <w:szCs w:val="24"/>
-        </w:rPr>
-        <w:t>When was Complainant referred?</w:t>
-      </w:r>
-    </w:p>
-    <w:p>
-      <w:pPr>
-        <w:numPr>
-          <w:ilvl w:val="1"/>
-          <w:numId w:val="6"/>
-        </w:numPr>
-        <w:spacing w:line="480" w:lineRule="auto"/>
-        <w:rPr>
-          <w:rFonts w:ascii="Arial" w:hAnsi="Arial" w:cs="Arial"/>
-          <w:bCs/>
-          <w:sz w:val="24"/>
-          <w:szCs w:val="24"/>
-        </w:rPr>
-      </w:pPr>
-      <w:r>
-        <w:rPr>
-          <w:rFonts w:ascii="Arial" w:hAnsi="Arial" w:cs="Arial"/>
-          <w:bCs/>
-          <w:sz w:val="24"/>
-          <w:szCs w:val="24"/>
-        </w:rPr>
-        <w:t>How was Complainant referred (verbally or in writing)?</w:t>
-      </w:r>
-    </w:p>
-    <w:p>
-      <w:pPr>
-        <w:numPr>
-          <w:ilvl w:val="1"/>
-          <w:numId w:val="6"/>
-        </w:numPr>
-        <w:spacing w:line="480" w:lineRule="auto"/>
-        <w:rPr>
-          <w:rFonts w:ascii="Arial" w:hAnsi="Arial" w:cs="Arial"/>
-          <w:bCs/>
-          <w:sz w:val="24"/>
-          <w:szCs w:val="24"/>
-        </w:rPr>
-      </w:pPr>
-      <w:r>
-        <w:rPr>
-          <w:rFonts w:ascii="Arial" w:hAnsi="Arial" w:cs="Arial"/>
-          <w:bCs/>
-          <w:sz w:val="24"/>
-          <w:szCs w:val="24"/>
-        </w:rPr>
-        <w:t xml:space="preserve">Was there a DRAC meeting? </w:t>
-      </w:r>
-    </w:p>
-    <w:p>
-      <w:pPr>
-        <w:numPr>
-          <w:ilvl w:val="1"/>
-          <w:numId w:val="6"/>
-        </w:numPr>
-        <w:spacing w:line="480" w:lineRule="auto"/>
-        <w:rPr>
-          <w:rFonts w:ascii="Arial" w:hAnsi="Arial" w:cs="Arial"/>
-          <w:bCs/>
-          <w:sz w:val="24"/>
-          <w:szCs w:val="24"/>
-        </w:rPr>
-      </w:pPr>
-      <w:r>
-        <w:rPr>
-          <w:rFonts w:ascii="Arial" w:hAnsi="Arial" w:cs="Arial"/>
-          <w:bCs/>
-          <w:sz w:val="24"/>
-          <w:szCs w:val="24"/>
-        </w:rPr>
-        <w:t>If so, when was the meeting?</w:t>
-      </w:r>
-    </w:p>
-    <w:p>
-      <w:pPr>
-        <w:numPr>
-          <w:ilvl w:val="1"/>
-          <w:numId w:val="6"/>
-        </w:numPr>
-        <w:spacing w:line="480" w:lineRule="auto"/>
-        <w:rPr>
-          <w:rFonts w:ascii="Arial" w:hAnsi="Arial" w:cs="Arial"/>
-          <w:bCs/>
-          <w:sz w:val="24"/>
-          <w:szCs w:val="24"/>
-        </w:rPr>
-      </w:pPr>
-      <w:r>
-        <w:rPr>
-          <w:rFonts w:ascii="Arial" w:hAnsi="Arial" w:cs="Arial"/>
-          <w:bCs/>
-          <w:sz w:val="24"/>
-          <w:szCs w:val="24"/>
-        </w:rPr>
-        <w:lastRenderedPageBreak/>
-        <w:t>What was the outcome?</w:t>
-      </w:r>
-    </w:p>
-    <w:p>
-      <w:pPr>
-        <w:numPr>
-          <w:ilvl w:val="0"/>
-          <w:numId w:val="6"/>
-        </w:numPr>
-        <w:rPr>
-          <w:rFonts w:ascii="Arial" w:hAnsi="Arial" w:cs="Arial"/>
-          <w:bCs/>
-          <w:sz w:val="24"/>
-          <w:szCs w:val="24"/>
-        </w:rPr>
-      </w:pPr>
-      <w:r>
-        <w:rPr>
-          <w:rFonts w:ascii="Arial" w:hAnsi="Arial" w:cs="Arial"/>
-          <w:bCs/>
-          <w:sz w:val="24"/>
-          <w:szCs w:val="24"/>
-        </w:rPr>
-        <w:t xml:space="preserve">Was an </w:t>
-      </w:r>
-      <w:r>
-        <w:rPr>
-          <w:rFonts w:ascii="Arial" w:hAnsi="Arial" w:cs="Arial"/>
-          <w:bCs/>
-          <w:sz w:val="24"/>
-          <w:szCs w:val="24"/>
-          <w:u w:val="single"/>
-        </w:rPr>
-        <w:t>alternative</w:t>
-      </w:r>
-      <w:r>
-        <w:rPr>
-          <w:rFonts w:ascii="Arial" w:hAnsi="Arial" w:cs="Arial"/>
-          <w:bCs/>
-          <w:sz w:val="24"/>
-          <w:szCs w:val="24"/>
-        </w:rPr>
-        <w:t xml:space="preserve"> accommodation offered?  If so, provide the following:</w:t>
-      </w:r>
-    </w:p>
-    <w:p>
-      <w:pPr>
-        <w:ind w:left="1440"/>
-        <w:rPr>
-          <w:rFonts w:ascii="Arial" w:hAnsi="Arial" w:cs="Arial"/>
-          <w:bCs/>
-          <w:sz w:val="24"/>
-          <w:szCs w:val="24"/>
-        </w:rPr>
-      </w:pPr>
-    </w:p>
-    <w:p>
-      <w:pPr>
-        <w:numPr>
-          <w:ilvl w:val="1"/>
-          <w:numId w:val="6"/>
-        </w:numPr>
-        <w:spacing w:line="480" w:lineRule="auto"/>
-        <w:rPr>
-          <w:rFonts w:ascii="Arial" w:hAnsi="Arial" w:cs="Arial"/>
-          <w:bCs/>
-          <w:sz w:val="24"/>
-          <w:szCs w:val="24"/>
-        </w:rPr>
-      </w:pPr>
-      <w:r>
-        <w:rPr>
-          <w:rFonts w:ascii="Arial" w:hAnsi="Arial" w:cs="Arial"/>
-          <w:bCs/>
-          <w:sz w:val="24"/>
-          <w:szCs w:val="24"/>
-        </w:rPr>
-        <w:t>What was offered?</w:t>
-      </w:r>
-    </w:p>
-    <w:p>
-      <w:pPr>
-        <w:numPr>
-          <w:ilvl w:val="1"/>
-          <w:numId w:val="6"/>
-        </w:numPr>
-        <w:spacing w:line="480" w:lineRule="auto"/>
-        <w:rPr>
-          <w:rFonts w:ascii="Arial" w:hAnsi="Arial" w:cs="Arial"/>
-          <w:bCs/>
-          <w:sz w:val="24"/>
-          <w:szCs w:val="24"/>
-        </w:rPr>
-      </w:pPr>
-      <w:r>
-        <w:rPr>
-          <w:rFonts w:ascii="Arial" w:hAnsi="Arial" w:cs="Arial"/>
-          <w:bCs/>
-          <w:sz w:val="24"/>
-          <w:szCs w:val="24"/>
-        </w:rPr>
-        <w:t>How would it have allowed Complainant to perform the duties of their assignment?</w:t>
-      </w:r>
-    </w:p>
-    <w:p>
-      <w:pPr>
-        <w:numPr>
-          <w:ilvl w:val="1"/>
-          <w:numId w:val="6"/>
-        </w:numPr>
-        <w:spacing w:line="480" w:lineRule="auto"/>
-        <w:rPr>
-          <w:rFonts w:ascii="Arial" w:hAnsi="Arial" w:cs="Arial"/>
-          <w:bCs/>
-          <w:sz w:val="24"/>
-          <w:szCs w:val="24"/>
-        </w:rPr>
-      </w:pPr>
-      <w:r>
-        <w:rPr>
-          <w:rFonts w:ascii="Arial" w:hAnsi="Arial" w:cs="Arial"/>
-          <w:bCs/>
-          <w:sz w:val="24"/>
-          <w:szCs w:val="24"/>
-        </w:rPr>
-        <w:t>Did Complainant accept the offer?  If not, why not?</w:t>
-      </w:r>
-    </w:p>
-    <w:p>
-      <w:pPr>
-        <w:numPr>
-          <w:ilvl w:val="0"/>
-          <w:numId w:val="6"/>
-        </w:numPr>
-        <w:rPr>
-          <w:rFonts w:ascii="Arial" w:hAnsi="Arial" w:cs="Arial"/>
-          <w:bCs/>
-          <w:sz w:val="24"/>
-          <w:szCs w:val="24"/>
-        </w:rPr>
-      </w:pPr>
-      <w:r>
-        <w:rPr>
-          <w:rFonts w:ascii="Arial" w:hAnsi="Arial" w:cs="Arial"/>
-          <w:bCs/>
-          <w:sz w:val="24"/>
-          <w:szCs w:val="24"/>
-        </w:rPr>
-        <w:t xml:space="preserve">If an </w:t>
-      </w:r>
-      <w:r>
-        <w:rPr>
-          <w:rFonts w:ascii="Arial" w:hAnsi="Arial" w:cs="Arial"/>
-          <w:bCs/>
-          <w:sz w:val="24"/>
-          <w:szCs w:val="24"/>
-          <w:u w:val="single"/>
-        </w:rPr>
-        <w:t>alternative</w:t>
-      </w:r>
-      <w:r>
-        <w:rPr>
-          <w:rFonts w:ascii="Arial" w:hAnsi="Arial" w:cs="Arial"/>
-          <w:bCs/>
-          <w:sz w:val="24"/>
-          <w:szCs w:val="24"/>
-        </w:rPr>
-        <w:t xml:space="preserve"> accommodation was offered, please explain why it was considered more feasible than the Complainant’s requested accommodation.  </w:t>
-      </w:r>
-    </w:p>
-    <w:p>
-      <w:pPr>
-        <w:rPr>
-          <w:rFonts w:ascii="Arial" w:hAnsi="Arial" w:cs="Arial"/>
-          <w:bCs/>
-          <w:sz w:val="24"/>
-          <w:szCs w:val="24"/>
-        </w:rPr>
-      </w:pPr>
-    </w:p>
-    <w:p>
-      <w:pPr>
-        <w:numPr>
-          <w:ilvl w:val="0"/>
-          <w:numId w:val="6"/>
-        </w:numPr>
-        <w:rPr>
-          <w:rFonts w:ascii="Arial" w:hAnsi="Arial" w:cs="Arial"/>
-          <w:bCs/>
-          <w:sz w:val="24"/>
-          <w:szCs w:val="24"/>
-        </w:rPr>
-      </w:pPr>
-      <w:r>
-        <w:rPr>
-          <w:rFonts w:ascii="Arial" w:hAnsi="Arial" w:cs="Arial"/>
-          <w:bCs/>
-          <w:sz w:val="24"/>
-          <w:szCs w:val="24"/>
-        </w:rPr>
-        <w:t xml:space="preserve">If an alternative accommodation was </w:t>
-      </w:r>
-      <w:r>
-        <w:rPr>
-          <w:rFonts w:ascii="Arial" w:hAnsi="Arial" w:cs="Arial"/>
-          <w:b/>
-          <w:bCs/>
-          <w:sz w:val="24"/>
-          <w:szCs w:val="24"/>
-          <w:u w:val="single"/>
-        </w:rPr>
-        <w:t>not</w:t>
-      </w:r>
-      <w:r>
-        <w:rPr>
-          <w:rFonts w:ascii="Arial" w:hAnsi="Arial" w:cs="Arial"/>
-          <w:bCs/>
-          <w:sz w:val="24"/>
-          <w:szCs w:val="24"/>
-        </w:rPr>
-        <w:t xml:space="preserve"> offered, please explain </w:t>
-      </w:r>
-      <w:r>
-        <w:rPr>
-          <w:rFonts w:ascii="Arial" w:hAnsi="Arial" w:cs="Arial"/>
-          <w:b/>
-          <w:bCs/>
-          <w:sz w:val="24"/>
-          <w:szCs w:val="24"/>
-          <w:u w:val="single"/>
-        </w:rPr>
-        <w:t>why</w:t>
-      </w:r>
-      <w:r>
-        <w:rPr>
-          <w:rFonts w:ascii="Arial" w:hAnsi="Arial" w:cs="Arial"/>
-          <w:bCs/>
-          <w:sz w:val="24"/>
-          <w:szCs w:val="24"/>
-        </w:rPr>
-        <w:t>.</w:t>
-      </w:r>
-    </w:p>
-    <w:p>
-      <w:pPr>
-        <w:rPr>
-          <w:rFonts w:ascii="Arial" w:hAnsi="Arial" w:cs="Arial"/>
-          <w:sz w:val="24"/>
-          <w:szCs w:val="24"/>
-        </w:rPr>
-      </w:pPr>
-      <w:r>
-        <w:rPr>
-          <w:rFonts w:ascii="Arial" w:hAnsi="Arial" w:cs="Arial"/>
-          <w:sz w:val="24"/>
-          <w:szCs w:val="24"/>
-        </w:rPr>
-        <w:t xml:space="preserve">{% if </w:t>
-      </w:r>
-      <w:r>
-        <w:rPr>
-          <w:rFonts w:ascii="Arial" w:hAnsi="Arial" w:cs="Arial"/>
-          <w:sz w:val="24"/>
-          <w:szCs w:val="24"/>
-        </w:rPr>
-        <w:t>witness_</w:t>
-      </w:r>
-      <w:r>
-        <w:rPr>
-          <w:rFonts w:ascii="Arial" w:hAnsi="Arial" w:cs="Arial"/>
-          <w:sz w:val="24"/>
-          <w:szCs w:val="24"/>
-        </w:rPr>
-        <w:t>non_selection_questions %}</w:t>
-      </w:r>
-    </w:p>
-    <w:p>
-      <w:pPr>
-        <w:rPr>
-          <w:rFonts w:ascii="Arial" w:hAnsi="Arial" w:cs="Arial"/>
-          <w:sz w:val="24"/>
-          <w:szCs w:val="24"/>
-        </w:rPr>
-      </w:pPr>
-      <w:r>
-        <w:rPr>
-          <w:rFonts w:ascii="Arial" w:hAnsi="Arial" w:cs="Arial"/>
-          <w:sz w:val="24"/>
-          <w:szCs w:val="24"/>
-        </w:rPr>
-        <w:t>{% for question in witness_non_selection_questions %}</w:t>
-      </w:r>
-    </w:p>
-    <w:p>
-      <w:pPr>
         <w:pStyle w:val="ListParagraph"/>
         <w:numPr>
           <w:ilvl w:val="0"/>
-          <w:numId w:val="6"/>
+          <w:numId w:val="1"/>
         </w:numPr>
         <w:rPr>
           <w:rFonts w:ascii="Arial" w:hAnsi="Arial" w:cs="Arial"/>
-          <w:sz w:val="24"/>
-          <w:szCs w:val="24"/>
-        </w:rPr>
-      </w:pPr>
-      <w:r>
-        <w:rPr>
-          <w:rFonts w:ascii="Arial" w:hAnsi="Arial" w:cs="Arial"/>
-          <w:sz w:val="24"/>
-          <w:szCs w:val="24"/>
-        </w:rPr>
-        <w:t>{{ question }}</w:t>
-      </w:r>
-    </w:p>
-    <w:p>
-      <w:pPr>
-        <w:rPr>
-          <w:rFonts w:ascii="Arial" w:hAnsi="Arial" w:cs="Arial"/>
-          <w:sz w:val="24"/>
-          <w:szCs w:val="24"/>
-        </w:rPr>
-      </w:pPr>
-      <w:r>
-        <w:rPr>
-          <w:rFonts w:ascii="Arial" w:hAnsi="Arial" w:cs="Arial"/>
-          <w:sz w:val="24"/>
-          <w:szCs w:val="24"/>
-        </w:rPr>
-        <w:t>{% endfor %}</w:t>
-      </w:r>
-    </w:p>
-    <w:p>
-      <w:pPr>
-        <w:rPr>
-          <w:rFonts w:ascii="Arial" w:hAnsi="Arial" w:cs="Arial"/>
-          <w:sz w:val="24"/>
-          <w:szCs w:val="24"/>
-        </w:rPr>
-      </w:pPr>
-      <w:r>
-        <w:rPr>
-          <w:rFonts w:ascii="Arial" w:hAnsi="Arial" w:cs="Arial"/>
-          <w:sz w:val="24"/>
-          <w:szCs w:val="24"/>
-        </w:rPr>
-        <w:t>{% endif %}</w:t>
-      </w:r>
+          <w:bCs/>
+          <w:sz w:val="24"/>
+          <w:szCs w:val="24"/>
+        </w:rPr>
+      </w:pPr>
+      <w:r>
+        <w:rPr>
+          <w:rFonts w:ascii="Arial" w:hAnsi="Arial" w:cs="Arial"/>
+          <w:bCs/>
+          <w:sz w:val="24"/>
+          <w:szCs w:val="24"/>
+        </w:rPr>
+        <w:t>Has the Complainant requested an accommodation for a medical condition or impairment? If so, provide the following:</w:t>
+      </w:r>
+    </w:p>
+    <w:p>
+      <w:pPr>
+        <w:ind w:left="375"/>
+        <w:rPr>
+          <w:rFonts w:ascii="Arial" w:hAnsi="Arial" w:cs="Arial"/>
+          <w:bCs/>
+          <w:sz w:val="24"/>
+          <w:szCs w:val="24"/>
+        </w:rPr>
+      </w:pPr>
+    </w:p>
+    <w:p>
+      <w:pPr>
+        <w:numPr>
+          <w:ilvl w:val="1"/>
+          <w:numId w:val="1"/>
+        </w:numPr>
+        <w:spacing w:line="480" w:lineRule="auto"/>
+        <w:rPr>
+          <w:rFonts w:ascii="Arial" w:hAnsi="Arial" w:cs="Arial"/>
+          <w:bCs/>
+          <w:sz w:val="24"/>
+          <w:szCs w:val="24"/>
+        </w:rPr>
+      </w:pPr>
+      <w:r>
+        <w:rPr>
+          <w:rFonts w:ascii="Arial" w:hAnsi="Arial" w:cs="Arial"/>
+          <w:b/>
+          <w:bCs/>
+          <w:sz w:val="24"/>
+          <w:szCs w:val="24"/>
+        </w:rPr>
+        <w:t>When</w:t>
+      </w:r>
+      <w:r>
+        <w:rPr>
+          <w:rFonts w:ascii="Arial" w:hAnsi="Arial" w:cs="Arial"/>
+          <w:bCs/>
+          <w:sz w:val="24"/>
+          <w:szCs w:val="24"/>
+        </w:rPr>
+        <w:t xml:space="preserve"> was the request received?  </w:t>
+      </w:r>
+    </w:p>
+    <w:p>
+      <w:pPr>
+        <w:numPr>
+          <w:ilvl w:val="1"/>
+          <w:numId w:val="1"/>
+        </w:numPr>
+        <w:spacing w:line="480" w:lineRule="auto"/>
+        <w:rPr>
+          <w:rFonts w:ascii="Arial" w:hAnsi="Arial" w:cs="Arial"/>
+          <w:bCs/>
+          <w:sz w:val="24"/>
+          <w:szCs w:val="24"/>
+        </w:rPr>
+      </w:pPr>
+      <w:r>
+        <w:rPr>
+          <w:rFonts w:ascii="Arial" w:hAnsi="Arial" w:cs="Arial"/>
+          <w:b/>
+          <w:bCs/>
+          <w:sz w:val="24"/>
+          <w:szCs w:val="24"/>
+        </w:rPr>
+        <w:t xml:space="preserve">How </w:t>
+      </w:r>
+      <w:r>
+        <w:rPr>
+          <w:rFonts w:ascii="Arial" w:hAnsi="Arial" w:cs="Arial"/>
+          <w:bCs/>
+          <w:sz w:val="24"/>
+          <w:szCs w:val="24"/>
+        </w:rPr>
+        <w:t xml:space="preserve">and </w:t>
+      </w:r>
+      <w:r>
+        <w:rPr>
+          <w:rFonts w:ascii="Arial" w:hAnsi="Arial" w:cs="Arial"/>
+          <w:b/>
+          <w:bCs/>
+          <w:sz w:val="24"/>
+          <w:szCs w:val="24"/>
+        </w:rPr>
+        <w:t>to whom</w:t>
+      </w:r>
+      <w:r>
+        <w:rPr>
+          <w:rFonts w:ascii="Arial" w:hAnsi="Arial" w:cs="Arial"/>
+          <w:bCs/>
+          <w:sz w:val="24"/>
+          <w:szCs w:val="24"/>
+        </w:rPr>
+        <w:t xml:space="preserve"> was the request made (verbally or in writing)?</w:t>
+      </w:r>
+    </w:p>
+    <w:p>
+      <w:pPr>
+        <w:numPr>
+          <w:ilvl w:val="1"/>
+          <w:numId w:val="1"/>
+        </w:numPr>
+        <w:rPr>
+          <w:rFonts w:ascii="Arial" w:hAnsi="Arial" w:cs="Arial"/>
+          <w:bCs/>
+          <w:sz w:val="24"/>
+          <w:szCs w:val="24"/>
+        </w:rPr>
+      </w:pPr>
+      <w:r>
+        <w:rPr>
+          <w:rFonts w:ascii="Arial" w:hAnsi="Arial" w:cs="Arial"/>
+          <w:bCs/>
+          <w:sz w:val="24"/>
+          <w:szCs w:val="24"/>
+        </w:rPr>
+        <w:t xml:space="preserve">Was any action taken? If so, </w:t>
+      </w:r>
+      <w:r>
+        <w:rPr>
+          <w:rFonts w:ascii="Arial" w:hAnsi="Arial" w:cs="Arial"/>
+          <w:b/>
+          <w:bCs/>
+          <w:sz w:val="24"/>
+          <w:szCs w:val="24"/>
+        </w:rPr>
+        <w:t>what</w:t>
+      </w:r>
+      <w:r>
+        <w:rPr>
+          <w:rFonts w:ascii="Arial" w:hAnsi="Arial" w:cs="Arial"/>
+          <w:bCs/>
+          <w:sz w:val="24"/>
+          <w:szCs w:val="24"/>
+        </w:rPr>
+        <w:t xml:space="preserve"> was the action and </w:t>
+      </w:r>
+      <w:r>
+        <w:rPr>
+          <w:rFonts w:ascii="Arial" w:hAnsi="Arial" w:cs="Arial"/>
+          <w:b/>
+          <w:bCs/>
+          <w:sz w:val="24"/>
+          <w:szCs w:val="24"/>
+        </w:rPr>
+        <w:t>when</w:t>
+      </w:r>
+      <w:r>
+        <w:rPr>
+          <w:rFonts w:ascii="Arial" w:hAnsi="Arial" w:cs="Arial"/>
+          <w:bCs/>
+          <w:sz w:val="24"/>
+          <w:szCs w:val="24"/>
+        </w:rPr>
+        <w:t xml:space="preserve"> was it taken?</w:t>
+      </w:r>
+    </w:p>
+    <w:p>
+      <w:pPr>
+        <w:rPr>
+          <w:rFonts w:ascii="Arial" w:hAnsi="Arial" w:cs="Arial"/>
+          <w:bCs/>
+          <w:sz w:val="24"/>
+          <w:szCs w:val="24"/>
+        </w:rPr>
+      </w:pPr>
+    </w:p>
+    <w:p>
+      <w:pPr>
+        <w:ind w:firstLine="375"/>
+        <w:rPr>
+          <w:rFonts w:ascii="Arial" w:hAnsi="Arial" w:cs="Arial"/>
+          <w:bCs/>
+          <w:i/>
+          <w:sz w:val="24"/>
+          <w:szCs w:val="24"/>
+        </w:rPr>
+      </w:pPr>
+      <w:r>
+        <w:rPr>
+          <w:rFonts w:ascii="Arial" w:hAnsi="Arial" w:cs="Arial"/>
+          <w:bCs/>
+          <w:i/>
+          <w:sz w:val="24"/>
+          <w:szCs w:val="24"/>
+        </w:rPr>
+        <w:t>(Please provide a copy of both the request and the action taken, if in writing.)</w:t>
+      </w:r>
+    </w:p>
+    <w:p>
+      <w:pPr>
+        <w:rPr>
+          <w:rFonts w:ascii="Arial" w:hAnsi="Arial" w:cs="Arial"/>
+          <w:bCs/>
+          <w:i/>
+          <w:sz w:val="24"/>
+          <w:szCs w:val="24"/>
+        </w:rPr>
+      </w:pPr>
     </w:p>
     <w:p>
       <w:pPr>
         <w:numPr>
           <w:ilvl w:val="0"/>
-          <w:numId w:val="6"/>
+          <w:numId w:val="1"/>
         </w:numPr>
         <w:rPr>
           <w:rFonts w:ascii="Arial" w:hAnsi="Arial" w:cs="Arial"/>
-          <w:sz w:val="24"/>
-          <w:szCs w:val="24"/>
-        </w:rPr>
-      </w:pPr>
-      <w:r>
-        <w:rPr>
-          <w:rFonts w:ascii="Arial" w:hAnsi="Arial" w:cs="Arial"/>
-          <w:sz w:val="24"/>
-          <w:szCs w:val="24"/>
-        </w:rPr>
-        <w:t>What Postal policies, rules and regulations did you rely on regarding wearing face masks and reasonable accommodations?</w:t>
-      </w:r>
-    </w:p>
-    <w:p>
-      <w:pPr>
-        <w:ind w:left="720"/>
-        <w:rPr>
-          <w:rFonts w:ascii="Arial" w:hAnsi="Arial" w:cs="Arial"/>
+          <w:bCs/>
+          <w:sz w:val="24"/>
+          <w:szCs w:val="24"/>
+        </w:rPr>
+      </w:pPr>
+      <w:r>
+        <w:rPr>
+          <w:rFonts w:ascii="Arial" w:hAnsi="Arial" w:cs="Arial"/>
+          <w:bCs/>
+          <w:sz w:val="24"/>
+          <w:szCs w:val="24"/>
+        </w:rPr>
+        <w:t>What specific accommodation did the Complainant request?</w:t>
+      </w:r>
+    </w:p>
+    <w:p>
+      <w:pPr>
+        <w:rPr>
+          <w:rFonts w:ascii="Arial" w:hAnsi="Arial" w:cs="Arial"/>
+          <w:bCs/>
           <w:sz w:val="24"/>
           <w:szCs w:val="24"/>
         </w:rPr>
@@ -16992,7 +16188,780 @@
       <w:pPr>
         <w:numPr>
           <w:ilvl w:val="0"/>
-          <w:numId w:val="6"/>
+          <w:numId w:val="1"/>
+        </w:numPr>
+        <w:rPr>
+          <w:rFonts w:ascii="Arial" w:hAnsi="Arial" w:cs="Arial"/>
+          <w:bCs/>
+          <w:sz w:val="24"/>
+          <w:szCs w:val="24"/>
+        </w:rPr>
+      </w:pPr>
+      <w:r>
+        <w:rPr>
+          <w:rFonts w:ascii="Arial" w:hAnsi="Arial" w:cs="Arial"/>
+          <w:bCs/>
+          <w:sz w:val="24"/>
+          <w:szCs w:val="24"/>
+        </w:rPr>
+        <w:t>Would the Complainant’s requested accommodation have allowed them to perform the duties required in their work assignment?  If not, please explain why.</w:t>
+      </w:r>
+    </w:p>
+    <w:p>
+      <w:pPr>
+        <w:ind w:left="720"/>
+        <w:rPr>
+          <w:rFonts w:ascii="Arial" w:hAnsi="Arial" w:cs="Arial"/>
+          <w:bCs/>
+          <w:sz w:val="24"/>
+          <w:szCs w:val="24"/>
+        </w:rPr>
+      </w:pPr>
+    </w:p>
+    <w:p>
+      <w:pPr>
+        <w:ind w:left="720"/>
+        <w:rPr>
+          <w:rFonts w:ascii="Arial" w:hAnsi="Arial" w:cs="Arial"/>
+          <w:bCs/>
+          <w:sz w:val="24"/>
+          <w:szCs w:val="24"/>
+        </w:rPr>
+      </w:pPr>
+    </w:p>
+    <w:p>
+      <w:pPr>
+        <w:numPr>
+          <w:ilvl w:val="0"/>
+          <w:numId w:val="1"/>
+        </w:numPr>
+        <w:rPr>
+          <w:rFonts w:ascii="Arial" w:hAnsi="Arial" w:cs="Arial"/>
+          <w:bCs/>
+          <w:sz w:val="24"/>
+          <w:szCs w:val="24"/>
+        </w:rPr>
+      </w:pPr>
+      <w:r>
+        <w:rPr>
+          <w:rFonts w:ascii="Arial" w:hAnsi="Arial" w:cs="Arial"/>
+          <w:bCs/>
+          <w:sz w:val="24"/>
+          <w:szCs w:val="24"/>
+        </w:rPr>
+        <w:t xml:space="preserve">Was the Complainant’s requested accommodation granted?  If so, when?  </w:t>
+      </w:r>
+    </w:p>
+    <w:p>
+      <w:pPr>
+        <w:rPr>
+          <w:rFonts w:ascii="Arial" w:hAnsi="Arial" w:cs="Arial"/>
+          <w:bCs/>
+          <w:sz w:val="24"/>
+          <w:szCs w:val="24"/>
+        </w:rPr>
+      </w:pPr>
+    </w:p>
+    <w:p>
+      <w:pPr>
+        <w:numPr>
+          <w:ilvl w:val="0"/>
+          <w:numId w:val="1"/>
+        </w:numPr>
+        <w:rPr>
+          <w:rFonts w:ascii="Arial" w:hAnsi="Arial" w:cs="Arial"/>
+          <w:bCs/>
+          <w:sz w:val="24"/>
+          <w:szCs w:val="24"/>
+        </w:rPr>
+      </w:pPr>
+      <w:r>
+        <w:rPr>
+          <w:rFonts w:ascii="Arial" w:hAnsi="Arial" w:cs="Arial"/>
+          <w:bCs/>
+          <w:sz w:val="24"/>
+          <w:szCs w:val="24"/>
+        </w:rPr>
+        <w:t xml:space="preserve">If the Complainant’s requested accommodation was </w:t>
+      </w:r>
+      <w:r>
+        <w:rPr>
+          <w:rFonts w:ascii="Arial" w:hAnsi="Arial" w:cs="Arial"/>
+          <w:b/>
+          <w:bCs/>
+          <w:sz w:val="24"/>
+          <w:szCs w:val="24"/>
+          <w:u w:val="single"/>
+        </w:rPr>
+        <w:t>not</w:t>
+      </w:r>
+      <w:r>
+        <w:rPr>
+          <w:rFonts w:ascii="Arial" w:hAnsi="Arial" w:cs="Arial"/>
+          <w:bCs/>
+          <w:sz w:val="24"/>
+          <w:szCs w:val="24"/>
+        </w:rPr>
+        <w:t xml:space="preserve"> granted, explain </w:t>
+      </w:r>
+      <w:r>
+        <w:rPr>
+          <w:rFonts w:ascii="Arial" w:hAnsi="Arial" w:cs="Arial"/>
+          <w:b/>
+          <w:bCs/>
+          <w:sz w:val="24"/>
+          <w:szCs w:val="24"/>
+          <w:u w:val="single"/>
+        </w:rPr>
+        <w:t xml:space="preserve">who </w:t>
+      </w:r>
+      <w:r>
+        <w:rPr>
+          <w:rFonts w:ascii="Arial" w:hAnsi="Arial" w:cs="Arial"/>
+          <w:bCs/>
+          <w:sz w:val="24"/>
+          <w:szCs w:val="24"/>
+        </w:rPr>
+        <w:t xml:space="preserve">denied the request and the reason(s) </w:t>
+      </w:r>
+      <w:r>
+        <w:rPr>
+          <w:rFonts w:ascii="Arial" w:hAnsi="Arial" w:cs="Arial"/>
+          <w:b/>
+          <w:bCs/>
+          <w:sz w:val="24"/>
+          <w:szCs w:val="24"/>
+          <w:u w:val="single"/>
+        </w:rPr>
+        <w:t>why</w:t>
+      </w:r>
+      <w:r>
+        <w:rPr>
+          <w:rFonts w:ascii="Arial" w:hAnsi="Arial" w:cs="Arial"/>
+          <w:bCs/>
+          <w:sz w:val="24"/>
+          <w:szCs w:val="24"/>
+        </w:rPr>
+        <w:t xml:space="preserve">.  </w:t>
+      </w:r>
+    </w:p>
+    <w:p>
+      <w:pPr>
+        <w:rPr>
+          <w:rFonts w:ascii="Arial" w:hAnsi="Arial" w:cs="Arial"/>
+          <w:color w:val="000000"/>
+          <w:sz w:val="24"/>
+          <w:szCs w:val="24"/>
+        </w:rPr>
+      </w:pPr>
+    </w:p>
+    <w:p>
+      <w:pPr>
+        <w:numPr>
+          <w:ilvl w:val="0"/>
+          <w:numId w:val="1"/>
+        </w:numPr>
+        <w:rPr>
+          <w:rFonts w:ascii="Arial" w:hAnsi="Arial" w:cs="Arial"/>
+          <w:bCs/>
+          <w:sz w:val="24"/>
+          <w:szCs w:val="24"/>
+        </w:rPr>
+      </w:pPr>
+      <w:r>
+        <w:rPr>
+          <w:rFonts w:ascii="Arial" w:hAnsi="Arial" w:cs="Arial"/>
+          <w:color w:val="000000"/>
+          <w:sz w:val="24"/>
+          <w:szCs w:val="24"/>
+        </w:rPr>
+        <w:t xml:space="preserve">Would granting the Complainant’s requested accommodation have caused hardship to the Postal Service (operationally, financially, </w:t>
+      </w:r>
+      <w:r>
+        <w:rPr>
+          <w:rFonts w:ascii="Arial" w:hAnsi="Arial" w:cs="Arial"/>
+          <w:i/>
+          <w:color w:val="000000"/>
+          <w:sz w:val="24"/>
+          <w:szCs w:val="24"/>
+        </w:rPr>
+        <w:t>etc</w:t>
+      </w:r>
+      <w:r>
+        <w:rPr>
+          <w:rFonts w:ascii="Arial" w:hAnsi="Arial" w:cs="Arial"/>
+          <w:color w:val="000000"/>
+          <w:sz w:val="24"/>
+          <w:szCs w:val="24"/>
+        </w:rPr>
+        <w:t xml:space="preserve">.)?  If yes, </w:t>
+      </w:r>
+      <w:r>
+        <w:rPr>
+          <w:rFonts w:ascii="Arial" w:hAnsi="Arial" w:cs="Arial"/>
+          <w:b/>
+          <w:color w:val="000000"/>
+          <w:sz w:val="24"/>
+          <w:szCs w:val="24"/>
+        </w:rPr>
+        <w:t xml:space="preserve">explain in detail </w:t>
+      </w:r>
+      <w:r>
+        <w:rPr>
+          <w:rFonts w:ascii="Arial" w:hAnsi="Arial" w:cs="Arial"/>
+          <w:color w:val="000000"/>
+          <w:sz w:val="24"/>
+          <w:szCs w:val="24"/>
+        </w:rPr>
+        <w:t>how it would have caused hardship.</w:t>
+      </w:r>
+    </w:p>
+    <w:p>
+      <w:pPr>
+        <w:rPr>
+          <w:rFonts w:ascii="Arial" w:hAnsi="Arial" w:cs="Arial"/>
+          <w:bCs/>
+          <w:sz w:val="24"/>
+          <w:szCs w:val="24"/>
+        </w:rPr>
+      </w:pPr>
+    </w:p>
+    <w:p>
+      <w:pPr>
+        <w:numPr>
+          <w:ilvl w:val="0"/>
+          <w:numId w:val="1"/>
+        </w:numPr>
+        <w:rPr>
+          <w:rFonts w:ascii="Arial" w:hAnsi="Arial" w:cs="Arial"/>
+          <w:bCs/>
+          <w:sz w:val="24"/>
+          <w:szCs w:val="24"/>
+        </w:rPr>
+      </w:pPr>
+      <w:r>
+        <w:rPr>
+          <w:rFonts w:ascii="Arial" w:hAnsi="Arial" w:cs="Arial"/>
+          <w:bCs/>
+          <w:sz w:val="24"/>
+          <w:szCs w:val="24"/>
+        </w:rPr>
+        <w:t>Was the Complainant referred to the District Reasonable Accommodation Committee (DRAC)?  If yes, please answer the following:</w:t>
+      </w:r>
+    </w:p>
+    <w:p>
+      <w:pPr>
+        <w:rPr>
+          <w:rFonts w:ascii="Arial" w:hAnsi="Arial" w:cs="Arial"/>
+          <w:bCs/>
+          <w:sz w:val="24"/>
+          <w:szCs w:val="24"/>
+        </w:rPr>
+      </w:pPr>
+    </w:p>
+    <w:p>
+      <w:pPr>
+        <w:numPr>
+          <w:ilvl w:val="1"/>
+          <w:numId w:val="1"/>
+        </w:numPr>
+        <w:spacing w:line="480" w:lineRule="auto"/>
+        <w:rPr>
+          <w:rFonts w:ascii="Arial" w:hAnsi="Arial" w:cs="Arial"/>
+          <w:bCs/>
+          <w:sz w:val="24"/>
+          <w:szCs w:val="24"/>
+        </w:rPr>
+      </w:pPr>
+      <w:r>
+        <w:rPr>
+          <w:rFonts w:ascii="Arial" w:hAnsi="Arial" w:cs="Arial"/>
+          <w:bCs/>
+          <w:sz w:val="24"/>
+          <w:szCs w:val="24"/>
+        </w:rPr>
+        <w:t>When was Complainant referred?</w:t>
+      </w:r>
+    </w:p>
+    <w:p>
+      <w:pPr>
+        <w:numPr>
+          <w:ilvl w:val="1"/>
+          <w:numId w:val="1"/>
+        </w:numPr>
+        <w:spacing w:line="480" w:lineRule="auto"/>
+        <w:rPr>
+          <w:rFonts w:ascii="Arial" w:hAnsi="Arial" w:cs="Arial"/>
+          <w:bCs/>
+          <w:sz w:val="24"/>
+          <w:szCs w:val="24"/>
+        </w:rPr>
+      </w:pPr>
+      <w:r>
+        <w:rPr>
+          <w:rFonts w:ascii="Arial" w:hAnsi="Arial" w:cs="Arial"/>
+          <w:bCs/>
+          <w:sz w:val="24"/>
+          <w:szCs w:val="24"/>
+        </w:rPr>
+        <w:t>How was Complainant referred (verbally or in writing)?</w:t>
+      </w:r>
+    </w:p>
+    <w:p>
+      <w:pPr>
+        <w:numPr>
+          <w:ilvl w:val="1"/>
+          <w:numId w:val="1"/>
+        </w:numPr>
+        <w:spacing w:line="480" w:lineRule="auto"/>
+        <w:rPr>
+          <w:rFonts w:ascii="Arial" w:hAnsi="Arial" w:cs="Arial"/>
+          <w:bCs/>
+          <w:sz w:val="24"/>
+          <w:szCs w:val="24"/>
+        </w:rPr>
+      </w:pPr>
+      <w:r>
+        <w:rPr>
+          <w:rFonts w:ascii="Arial" w:hAnsi="Arial" w:cs="Arial"/>
+          <w:bCs/>
+          <w:sz w:val="24"/>
+          <w:szCs w:val="24"/>
+        </w:rPr>
+        <w:t xml:space="preserve">Was there a DRAC meeting? </w:t>
+      </w:r>
+    </w:p>
+    <w:p>
+      <w:pPr>
+        <w:numPr>
+          <w:ilvl w:val="1"/>
+          <w:numId w:val="1"/>
+        </w:numPr>
+        <w:spacing w:line="480" w:lineRule="auto"/>
+        <w:rPr>
+          <w:rFonts w:ascii="Arial" w:hAnsi="Arial" w:cs="Arial"/>
+          <w:bCs/>
+          <w:sz w:val="24"/>
+          <w:szCs w:val="24"/>
+        </w:rPr>
+      </w:pPr>
+      <w:r>
+        <w:rPr>
+          <w:rFonts w:ascii="Arial" w:hAnsi="Arial" w:cs="Arial"/>
+          <w:bCs/>
+          <w:sz w:val="24"/>
+          <w:szCs w:val="24"/>
+        </w:rPr>
+        <w:t>If so, when was the meeting?</w:t>
+      </w:r>
+    </w:p>
+    <w:p>
+      <w:pPr>
+        <w:numPr>
+          <w:ilvl w:val="1"/>
+          <w:numId w:val="1"/>
+        </w:numPr>
+        <w:spacing w:line="480" w:lineRule="auto"/>
+        <w:rPr>
+          <w:rFonts w:ascii="Arial" w:hAnsi="Arial" w:cs="Arial"/>
+          <w:bCs/>
+          <w:sz w:val="24"/>
+          <w:szCs w:val="24"/>
+        </w:rPr>
+      </w:pPr>
+      <w:r>
+        <w:rPr>
+          <w:rFonts w:ascii="Arial" w:hAnsi="Arial" w:cs="Arial"/>
+          <w:bCs/>
+          <w:sz w:val="24"/>
+          <w:szCs w:val="24"/>
+        </w:rPr>
+        <w:lastRenderedPageBreak/>
+        <w:t>What was the outcome?</w:t>
+      </w:r>
+    </w:p>
+    <w:p>
+      <w:pPr>
+        <w:numPr>
+          <w:ilvl w:val="0"/>
+          <w:numId w:val="1"/>
+        </w:numPr>
+        <w:rPr>
+          <w:rFonts w:ascii="Arial" w:hAnsi="Arial" w:cs="Arial"/>
+          <w:bCs/>
+          <w:sz w:val="24"/>
+          <w:szCs w:val="24"/>
+        </w:rPr>
+      </w:pPr>
+      <w:r>
+        <w:rPr>
+          <w:rFonts w:ascii="Arial" w:hAnsi="Arial" w:cs="Arial"/>
+          <w:bCs/>
+          <w:sz w:val="24"/>
+          <w:szCs w:val="24"/>
+        </w:rPr>
+        <w:t xml:space="preserve">Was an </w:t>
+      </w:r>
+      <w:r>
+        <w:rPr>
+          <w:rFonts w:ascii="Arial" w:hAnsi="Arial" w:cs="Arial"/>
+          <w:bCs/>
+          <w:sz w:val="24"/>
+          <w:szCs w:val="24"/>
+          <w:u w:val="single"/>
+        </w:rPr>
+        <w:t>alternative</w:t>
+      </w:r>
+      <w:r>
+        <w:rPr>
+          <w:rFonts w:ascii="Arial" w:hAnsi="Arial" w:cs="Arial"/>
+          <w:bCs/>
+          <w:sz w:val="24"/>
+          <w:szCs w:val="24"/>
+        </w:rPr>
+        <w:t xml:space="preserve"> accommodation offered?  If so, provide the following:</w:t>
+      </w:r>
+    </w:p>
+    <w:p>
+      <w:pPr>
+        <w:ind w:left="1440"/>
+        <w:rPr>
+          <w:rFonts w:ascii="Arial" w:hAnsi="Arial" w:cs="Arial"/>
+          <w:bCs/>
+          <w:sz w:val="24"/>
+          <w:szCs w:val="24"/>
+        </w:rPr>
+      </w:pPr>
+    </w:p>
+    <w:p>
+      <w:pPr>
+        <w:numPr>
+          <w:ilvl w:val="1"/>
+          <w:numId w:val="1"/>
+        </w:numPr>
+        <w:spacing w:line="480" w:lineRule="auto"/>
+        <w:rPr>
+          <w:rFonts w:ascii="Arial" w:hAnsi="Arial" w:cs="Arial"/>
+          <w:bCs/>
+          <w:sz w:val="24"/>
+          <w:szCs w:val="24"/>
+        </w:rPr>
+      </w:pPr>
+      <w:r>
+        <w:rPr>
+          <w:rFonts w:ascii="Arial" w:hAnsi="Arial" w:cs="Arial"/>
+          <w:bCs/>
+          <w:sz w:val="24"/>
+          <w:szCs w:val="24"/>
+        </w:rPr>
+        <w:t>What was offered?</w:t>
+      </w:r>
+    </w:p>
+    <w:p>
+      <w:pPr>
+        <w:numPr>
+          <w:ilvl w:val="1"/>
+          <w:numId w:val="1"/>
+        </w:numPr>
+        <w:spacing w:line="480" w:lineRule="auto"/>
+        <w:rPr>
+          <w:rFonts w:ascii="Arial" w:hAnsi="Arial" w:cs="Arial"/>
+          <w:bCs/>
+          <w:sz w:val="24"/>
+          <w:szCs w:val="24"/>
+        </w:rPr>
+      </w:pPr>
+      <w:r>
+        <w:rPr>
+          <w:rFonts w:ascii="Arial" w:hAnsi="Arial" w:cs="Arial"/>
+          <w:bCs/>
+          <w:sz w:val="24"/>
+          <w:szCs w:val="24"/>
+        </w:rPr>
+        <w:t>How would it have allowed Complainant to perform the duties of their assignment?</w:t>
+      </w:r>
+    </w:p>
+    <w:p>
+      <w:pPr>
+        <w:numPr>
+          <w:ilvl w:val="1"/>
+          <w:numId w:val="1"/>
+        </w:numPr>
+        <w:spacing w:line="480" w:lineRule="auto"/>
+        <w:rPr>
+          <w:rFonts w:ascii="Arial" w:hAnsi="Arial" w:cs="Arial"/>
+          <w:bCs/>
+          <w:sz w:val="24"/>
+          <w:szCs w:val="24"/>
+        </w:rPr>
+      </w:pPr>
+      <w:r>
+        <w:rPr>
+          <w:rFonts w:ascii="Arial" w:hAnsi="Arial" w:cs="Arial"/>
+          <w:bCs/>
+          <w:sz w:val="24"/>
+          <w:szCs w:val="24"/>
+        </w:rPr>
+        <w:t>Did Complainant accept the offer?  If not, why not?</w:t>
+      </w:r>
+    </w:p>
+    <w:p>
+      <w:pPr>
+        <w:numPr>
+          <w:ilvl w:val="0"/>
+          <w:numId w:val="1"/>
+        </w:numPr>
+        <w:rPr>
+          <w:rFonts w:ascii="Arial" w:hAnsi="Arial" w:cs="Arial"/>
+          <w:bCs/>
+          <w:sz w:val="24"/>
+          <w:szCs w:val="24"/>
+        </w:rPr>
+      </w:pPr>
+      <w:r>
+        <w:rPr>
+          <w:rFonts w:ascii="Arial" w:hAnsi="Arial" w:cs="Arial"/>
+          <w:bCs/>
+          <w:sz w:val="24"/>
+          <w:szCs w:val="24"/>
+        </w:rPr>
+        <w:t xml:space="preserve">If an </w:t>
+      </w:r>
+      <w:r>
+        <w:rPr>
+          <w:rFonts w:ascii="Arial" w:hAnsi="Arial" w:cs="Arial"/>
+          <w:bCs/>
+          <w:sz w:val="24"/>
+          <w:szCs w:val="24"/>
+          <w:u w:val="single"/>
+        </w:rPr>
+        <w:t>alternative</w:t>
+      </w:r>
+      <w:r>
+        <w:rPr>
+          <w:rFonts w:ascii="Arial" w:hAnsi="Arial" w:cs="Arial"/>
+          <w:bCs/>
+          <w:sz w:val="24"/>
+          <w:szCs w:val="24"/>
+        </w:rPr>
+        <w:t xml:space="preserve"> accommodation was offered, please explain why it was considered more feasible than the Complainant’s requested accommodation.  </w:t>
+      </w:r>
+    </w:p>
+    <w:p>
+      <w:pPr>
+        <w:rPr>
+          <w:rFonts w:ascii="Arial" w:hAnsi="Arial" w:cs="Arial"/>
+          <w:bCs/>
+          <w:sz w:val="24"/>
+          <w:szCs w:val="24"/>
+        </w:rPr>
+      </w:pPr>
+    </w:p>
+    <w:p>
+      <w:pPr>
+        <w:numPr>
+          <w:ilvl w:val="0"/>
+          <w:numId w:val="1"/>
+        </w:numPr>
+        <w:rPr>
+          <w:rFonts w:ascii="Arial" w:hAnsi="Arial" w:cs="Arial"/>
+          <w:bCs/>
+          <w:sz w:val="24"/>
+          <w:szCs w:val="24"/>
+        </w:rPr>
+      </w:pPr>
+      <w:r>
+        <w:rPr>
+          <w:rFonts w:ascii="Arial" w:hAnsi="Arial" w:cs="Arial"/>
+          <w:bCs/>
+          <w:sz w:val="24"/>
+          <w:szCs w:val="24"/>
+        </w:rPr>
+        <w:t xml:space="preserve">If an alternative accommodation was </w:t>
+      </w:r>
+      <w:r>
+        <w:rPr>
+          <w:rFonts w:ascii="Arial" w:hAnsi="Arial" w:cs="Arial"/>
+          <w:b/>
+          <w:bCs/>
+          <w:sz w:val="24"/>
+          <w:szCs w:val="24"/>
+          <w:u w:val="single"/>
+        </w:rPr>
+        <w:t>not</w:t>
+      </w:r>
+      <w:r>
+        <w:rPr>
+          <w:rFonts w:ascii="Arial" w:hAnsi="Arial" w:cs="Arial"/>
+          <w:bCs/>
+          <w:sz w:val="24"/>
+          <w:szCs w:val="24"/>
+        </w:rPr>
+        <w:t xml:space="preserve"> offered, please explain </w:t>
+      </w:r>
+      <w:r>
+        <w:rPr>
+          <w:rFonts w:ascii="Arial" w:hAnsi="Arial" w:cs="Arial"/>
+          <w:b/>
+          <w:bCs/>
+          <w:sz w:val="24"/>
+          <w:szCs w:val="24"/>
+          <w:u w:val="single"/>
+        </w:rPr>
+        <w:t>why</w:t>
+      </w:r>
+      <w:r>
+        <w:rPr>
+          <w:rFonts w:ascii="Arial" w:hAnsi="Arial" w:cs="Arial"/>
+          <w:bCs/>
+          <w:sz w:val="24"/>
+          <w:szCs w:val="24"/>
+        </w:rPr>
+        <w:t>.</w:t>
+      </w:r>
+    </w:p>
+    <w:p>
+      <w:pPr>
+        <w:rPr>
+          <w:rFonts w:ascii="Arial" w:hAnsi="Arial" w:cs="Arial"/>
+          <w:sz w:val="24"/>
+          <w:szCs w:val="24"/>
+        </w:rPr>
+      </w:pPr>
+      <w:r>
+        <w:rPr>
+          <w:rFonts w:ascii="Arial" w:hAnsi="Arial" w:cs="Arial"/>
+          <w:sz w:val="24"/>
+          <w:szCs w:val="24"/>
+        </w:rPr>
+        <w:t xml:space="preserve">{% if </w:t>
+      </w:r>
+      <w:r>
+        <w:rPr>
+          <w:rFonts w:ascii="Arial" w:hAnsi="Arial" w:cs="Arial"/>
+          <w:sz w:val="24"/>
+          <w:szCs w:val="24"/>
+        </w:rPr>
+        <w:t>witness_</w:t>
+      </w:r>
+      <w:r>
+        <w:rPr>
+          <w:rFonts w:ascii="Arial" w:hAnsi="Arial" w:cs="Arial"/>
+          <w:sz w:val="24"/>
+          <w:szCs w:val="24"/>
+        </w:rPr>
+        <w:t>non_selection_questions %}</w:t>
+      </w:r>
+    </w:p>
+    <w:p>
+      <w:pPr>
+        <w:rPr>
+          <w:rFonts w:ascii="Arial" w:hAnsi="Arial" w:cs="Arial"/>
+          <w:sz w:val="24"/>
+          <w:szCs w:val="24"/>
+        </w:rPr>
+      </w:pPr>
+      <w:r>
+        <w:rPr>
+          <w:rFonts w:ascii="Arial" w:hAnsi="Arial" w:cs="Arial"/>
+          <w:sz w:val="24"/>
+          <w:szCs w:val="24"/>
+        </w:rPr>
+        <w:t>{% for question in witness_non_selection_questions %}</w:t>
+      </w:r>
+    </w:p>
+    <w:p>
+      <w:pPr>
+        <w:pStyle w:val="ListParagraph"/>
+        <w:numPr>
+          <w:ilvl w:val="0"/>
+          <w:numId w:val="1"/>
+        </w:numPr>
+        <w:rPr>
+          <w:rFonts w:ascii="Arial" w:hAnsi="Arial" w:cs="Arial"/>
+          <w:sz w:val="24"/>
+          <w:szCs w:val="24"/>
+        </w:rPr>
+      </w:pPr>
+      <w:r>
+        <w:rPr>
+          <w:rFonts w:ascii="Arial" w:hAnsi="Arial" w:cs="Arial"/>
+          <w:sz w:val="24"/>
+          <w:szCs w:val="24"/>
+        </w:rPr>
+        <w:t>{{ question }}</w:t>
+      </w:r>
+    </w:p>
+    <w:p>
+      <w:pPr>
+        <w:rPr>
+          <w:rFonts w:ascii="Arial" w:hAnsi="Arial" w:cs="Arial"/>
+          <w:sz w:val="24"/>
+          <w:szCs w:val="24"/>
+        </w:rPr>
+      </w:pPr>
+      <w:r>
+        <w:rPr>
+          <w:rFonts w:ascii="Arial" w:hAnsi="Arial" w:cs="Arial"/>
+          <w:sz w:val="24"/>
+          <w:szCs w:val="24"/>
+        </w:rPr>
+        <w:t>{% endfor %}</w:t>
+      </w:r>
+    </w:p>
+    <w:p>
+      <w:pPr>
+        <w:rPr>
+          <w:rFonts w:ascii="Arial" w:hAnsi="Arial" w:cs="Arial"/>
+          <w:sz w:val="24"/>
+          <w:szCs w:val="24"/>
+        </w:rPr>
+      </w:pPr>
+      <w:r>
+        <w:rPr>
+          <w:rFonts w:ascii="Arial" w:hAnsi="Arial" w:cs="Arial"/>
+          <w:sz w:val="24"/>
+          <w:szCs w:val="24"/>
+        </w:rPr>
+        <w:t>{% endif %}</w:t>
+      </w:r>
+    </w:p>
+    <w:p>
+      <w:pPr>
+        <w:numPr>
+          <w:ilvl w:val="0"/>
+          <w:numId w:val="1"/>
+        </w:numPr>
+        <w:rPr>
+          <w:rFonts w:ascii="Arial" w:hAnsi="Arial" w:cs="Arial"/>
+          <w:sz w:val="24"/>
+          <w:szCs w:val="24"/>
+        </w:rPr>
+      </w:pPr>
+      <w:r>
+        <w:rPr>
+          <w:rFonts w:ascii="Arial" w:hAnsi="Arial" w:cs="Arial"/>
+          <w:sz w:val="24"/>
+          <w:szCs w:val="24"/>
+        </w:rPr>
+        <w:t>What Postal policies, rules and regulations did you rely on regarding wearing face masks and reasonable accommodations?</w:t>
+      </w:r>
+    </w:p>
+    <w:p>
+      <w:pPr>
+        <w:ind w:left="720"/>
+        <w:rPr>
+          <w:rFonts w:ascii="Arial" w:hAnsi="Arial" w:cs="Arial"/>
+          <w:sz w:val="24"/>
+          <w:szCs w:val="24"/>
+        </w:rPr>
+      </w:pPr>
+    </w:p>
+    <w:p>
+      <w:pPr>
+        <w:numPr>
+          <w:ilvl w:val="0"/>
+          <w:numId w:val="1"/>
         </w:numPr>
         <w:rPr>
           <w:rFonts w:ascii="Arial" w:hAnsi="Arial" w:cs="Arial"/>
@@ -17160,7 +17129,7 @@
       <w:pPr>
         <w:numPr>
           <w:ilvl w:val="0"/>
-          <w:numId w:val="6"/>
+          <w:numId w:val="1"/>
         </w:numPr>
         <w:rPr>
           <w:rFonts w:ascii="Arial" w:hAnsi="Arial" w:cs="Arial"/>
@@ -17297,7 +17266,7 @@
       <w:pPr>
         <w:numPr>
           <w:ilvl w:val="0"/>
-          <w:numId w:val="6"/>
+          <w:numId w:val="1"/>
         </w:numPr>
         <w:rPr>
           <w:rFonts w:ascii="Arial" w:hAnsi="Arial" w:cs="Arial"/>
@@ -17433,7 +17402,7 @@
       <w:pPr>
         <w:numPr>
           <w:ilvl w:val="0"/>
-          <w:numId w:val="6"/>
+          <w:numId w:val="1"/>
         </w:numPr>
         <w:rPr>
           <w:rFonts w:ascii="Arial" w:hAnsi="Arial" w:cs="Arial"/>
@@ -17474,7 +17443,7 @@
       <w:pPr>
         <w:numPr>
           <w:ilvl w:val="0"/>
-          <w:numId w:val="6"/>
+          <w:numId w:val="1"/>
         </w:numPr>
         <w:rPr>
           <w:rFonts w:ascii="Arial" w:hAnsi="Arial" w:cs="Arial"/>
@@ -17504,7 +17473,7 @@
       <w:pPr>
         <w:numPr>
           <w:ilvl w:val="0"/>
-          <w:numId w:val="6"/>
+          <w:numId w:val="1"/>
         </w:numPr>
         <w:rPr>
           <w:rFonts w:ascii="Arial" w:hAnsi="Arial" w:cs="Arial"/>
@@ -17534,7 +17503,7 @@
       <w:pPr>
         <w:numPr>
           <w:ilvl w:val="0"/>
-          <w:numId w:val="6"/>
+          <w:numId w:val="1"/>
         </w:numPr>
         <w:rPr>
           <w:rFonts w:ascii="Arial" w:hAnsi="Arial" w:cs="Arial"/>
@@ -17564,7 +17533,7 @@
       <w:pPr>
         <w:numPr>
           <w:ilvl w:val="0"/>
-          <w:numId w:val="6"/>
+          <w:numId w:val="1"/>
         </w:numPr>
         <w:rPr>
           <w:rFonts w:ascii="Arial" w:hAnsi="Arial" w:cs="Arial"/>
@@ -17594,7 +17563,7 @@
       <w:pPr>
         <w:numPr>
           <w:ilvl w:val="0"/>
-          <w:numId w:val="6"/>
+          <w:numId w:val="1"/>
         </w:numPr>
         <w:rPr>
           <w:rFonts w:ascii="Arial" w:hAnsi="Arial" w:cs="Arial"/>
@@ -17624,7 +17593,7 @@
       <w:pPr>
         <w:numPr>
           <w:ilvl w:val="0"/>
-          <w:numId w:val="6"/>
+          <w:numId w:val="1"/>
         </w:numPr>
         <w:rPr>
           <w:rFonts w:ascii="Arial" w:hAnsi="Arial" w:cs="Arial"/>
@@ -17687,7 +17656,7 @@
       <w:pPr>
         <w:numPr>
           <w:ilvl w:val="0"/>
-          <w:numId w:val="6"/>
+          <w:numId w:val="1"/>
         </w:numPr>
         <w:rPr>
           <w:rFonts w:ascii="Arial" w:hAnsi="Arial" w:cs="Arial"/>
@@ -19878,6 +19847,7 @@
   <w:style w:type="character" w:default="1" w:styleId="DefaultParagraphFont">
     <w:name w:val="Default Paragraph Font"/>
     <w:uiPriority w:val="1"/>
+    <w:semiHidden/>
     <w:unhideWhenUsed/>
   </w:style>
   <w:style w:type="table" w:default="1" w:styleId="TableNormal">
@@ -20288,7 +20258,14 @@
 </file>
 
 <file path=customXml/item1.xml><?xml version="1.0" encoding="utf-8"?>
-<b:Sources xmlns:b="http://schemas.openxmlformats.org/officeDocument/2006/bibliography" xmlns="http://schemas.openxmlformats.org/officeDocument/2006/bibliography" SelectedStyle="\APASixthEditionOfficeOnline.xsl" StyleName="APA" Version="6"/>
+<p:properties xmlns:p="http://schemas.microsoft.com/office/2006/metadata/properties" xmlns:xsi="http://www.w3.org/2001/XMLSchema-instance" xmlns:pc="http://schemas.microsoft.com/office/infopath/2007/PartnerControls">
+  <documentManagement>
+    <lcf76f155ced4ddcb4097134ff3c332f xmlns="f0c8fccd-0f55-4d45-9337-906c01e3bd1b">
+      <Terms xmlns="http://schemas.microsoft.com/office/infopath/2007/PartnerControls"/>
+    </lcf76f155ced4ddcb4097134ff3c332f>
+    <TaxCatchAll xmlns="fe59e7d6-d258-4d53-9096-45e4a987b815" xsi:nil="true"/>
+  </documentManagement>
+</p:properties>
 </file>
 
 <file path=customXml/item2.xml><?xml version="1.0" encoding="utf-8"?>
@@ -20533,14 +20510,7 @@
 </file>
 
 <file path=customXml/item3.xml><?xml version="1.0" encoding="utf-8"?>
-<p:properties xmlns:p="http://schemas.microsoft.com/office/2006/metadata/properties" xmlns:xsi="http://www.w3.org/2001/XMLSchema-instance" xmlns:pc="http://schemas.microsoft.com/office/infopath/2007/PartnerControls">
-  <documentManagement>
-    <lcf76f155ced4ddcb4097134ff3c332f xmlns="f0c8fccd-0f55-4d45-9337-906c01e3bd1b">
-      <Terms xmlns="http://schemas.microsoft.com/office/infopath/2007/PartnerControls"/>
-    </lcf76f155ced4ddcb4097134ff3c332f>
-    <TaxCatchAll xmlns="fe59e7d6-d258-4d53-9096-45e4a987b815" xsi:nil="true"/>
-  </documentManagement>
-</p:properties>
+<b:Sources xmlns:b="http://schemas.openxmlformats.org/officeDocument/2006/bibliography" xmlns="http://schemas.openxmlformats.org/officeDocument/2006/bibliography" SelectedStyle="\APASixthEditionOfficeOnline.xsl" StyleName="APA" Version="6"/>
 </file>
 
 <file path=customXml/item4.xml><?xml version="1.0" encoding="utf-8"?>
@@ -20553,9 +20523,12 @@
 </file>
 
 <file path=customXml/itemProps1.xml><?xml version="1.0" encoding="utf-8"?>
-<ds:datastoreItem xmlns:ds="http://schemas.openxmlformats.org/officeDocument/2006/customXml" ds:itemID="{75B66CF9-216B-40DA-83E7-818EA7BCA85A}">
+<ds:datastoreItem xmlns:ds="http://schemas.openxmlformats.org/officeDocument/2006/customXml" ds:itemID="{1ED0B56A-2844-4B72-BCD3-5E51A710372A}">
   <ds:schemaRefs>
-    <ds:schemaRef ds:uri="http://schemas.openxmlformats.org/officeDocument/2006/bibliography"/>
+    <ds:schemaRef ds:uri="http://schemas.microsoft.com/office/2006/metadata/properties"/>
+    <ds:schemaRef ds:uri="http://schemas.microsoft.com/office/infopath/2007/PartnerControls"/>
+    <ds:schemaRef ds:uri="f0c8fccd-0f55-4d45-9337-906c01e3bd1b"/>
+    <ds:schemaRef ds:uri="fe59e7d6-d258-4d53-9096-45e4a987b815"/>
   </ds:schemaRefs>
 </ds:datastoreItem>
 </file>
@@ -20580,12 +20553,9 @@
 </file>
 
 <file path=customXml/itemProps3.xml><?xml version="1.0" encoding="utf-8"?>
-<ds:datastoreItem xmlns:ds="http://schemas.openxmlformats.org/officeDocument/2006/customXml" ds:itemID="{1ED0B56A-2844-4B72-BCD3-5E51A710372A}">
+<ds:datastoreItem xmlns:ds="http://schemas.openxmlformats.org/officeDocument/2006/customXml" ds:itemID="{75B66CF9-216B-40DA-83E7-818EA7BCA85A}">
   <ds:schemaRefs>
-    <ds:schemaRef ds:uri="http://schemas.microsoft.com/office/2006/metadata/properties"/>
-    <ds:schemaRef ds:uri="http://schemas.microsoft.com/office/infopath/2007/PartnerControls"/>
-    <ds:schemaRef ds:uri="f0c8fccd-0f55-4d45-9337-906c01e3bd1b"/>
-    <ds:schemaRef ds:uri="fe59e7d6-d258-4d53-9096-45e4a987b815"/>
+    <ds:schemaRef ds:uri="http://schemas.openxmlformats.org/officeDocument/2006/bibliography"/>
   </ds:schemaRefs>
 </ds:datastoreItem>
 </file>

</xml_diff>